<commit_message>
Inventory and Asset Management (Documents)_v0.2
Edit Introduction
</commit_message>
<xml_diff>
--- a/Inventory and Asset Management 2.0 (Documents)/Project Proposal/Inventory and Asset Mangement_v0.1.docx
+++ b/Inventory and Asset Management 2.0 (Documents)/Project Proposal/Inventory and Asset Mangement_v0.1.docx
@@ -163,6 +163,7 @@
         </w:rPr>
         <w:t xml:space="preserve">Mr. </w:t>
       </w:r>
+      <w:proofErr w:type="spellStart"/>
       <w:r>
         <w:rPr>
           <w:rFonts w:ascii="Times New Roman" w:hAnsi="Times New Roman" w:cs="Times New Roman"/>
@@ -171,7 +172,40 @@
           <w:sz w:val="36"/>
           <w:szCs w:val="36"/>
         </w:rPr>
-        <w:t>Tanadol Parn-ong 542115021</w:t>
+        <w:t>Tanadol</w:t>
+      </w:r>
+      <w:proofErr w:type="spellEnd"/>
+      <w:r>
+        <w:rPr>
+          <w:rFonts w:ascii="Times New Roman" w:hAnsi="Times New Roman" w:cs="Times New Roman"/>
+          <w:b/>
+          <w:bCs/>
+          <w:sz w:val="36"/>
+          <w:szCs w:val="36"/>
+        </w:rPr>
+        <w:t xml:space="preserve"> </w:t>
+      </w:r>
+      <w:proofErr w:type="spellStart"/>
+      <w:r>
+        <w:rPr>
+          <w:rFonts w:ascii="Times New Roman" w:hAnsi="Times New Roman" w:cs="Times New Roman"/>
+          <w:b/>
+          <w:bCs/>
+          <w:sz w:val="36"/>
+          <w:szCs w:val="36"/>
+        </w:rPr>
+        <w:t>Parn-ong</w:t>
+      </w:r>
+      <w:proofErr w:type="spellEnd"/>
+      <w:r>
+        <w:rPr>
+          <w:rFonts w:ascii="Times New Roman" w:hAnsi="Times New Roman" w:cs="Times New Roman"/>
+          <w:b/>
+          <w:bCs/>
+          <w:sz w:val="36"/>
+          <w:szCs w:val="36"/>
+        </w:rPr>
+        <w:t xml:space="preserve"> 542115021</w:t>
       </w:r>
     </w:p>
     <w:p>
@@ -382,8 +416,45 @@
           <w:szCs w:val="36"/>
           <w:lang w:bidi="ar-SA"/>
         </w:rPr>
-        <w:t>Dr. Prompong Sugunnasin</w:t>
-      </w:r>
+        <w:t xml:space="preserve">Dr. </w:t>
+      </w:r>
+      <w:proofErr w:type="spellStart"/>
+      <w:r>
+        <w:rPr>
+          <w:rFonts w:ascii="Times New Roman" w:eastAsiaTheme="majorEastAsia" w:hAnsi="Times New Roman" w:cs="Times New Roman"/>
+          <w:b/>
+          <w:bCs/>
+          <w:sz w:val="36"/>
+          <w:szCs w:val="36"/>
+          <w:lang w:bidi="ar-SA"/>
+        </w:rPr>
+        <w:t>Prompong</w:t>
+      </w:r>
+      <w:proofErr w:type="spellEnd"/>
+      <w:r>
+        <w:rPr>
+          <w:rFonts w:ascii="Times New Roman" w:eastAsiaTheme="majorEastAsia" w:hAnsi="Times New Roman" w:cs="Times New Roman"/>
+          <w:b/>
+          <w:bCs/>
+          <w:sz w:val="36"/>
+          <w:szCs w:val="36"/>
+          <w:lang w:bidi="ar-SA"/>
+        </w:rPr>
+        <w:t xml:space="preserve"> </w:t>
+      </w:r>
+      <w:proofErr w:type="spellStart"/>
+      <w:r>
+        <w:rPr>
+          <w:rFonts w:ascii="Times New Roman" w:eastAsiaTheme="majorEastAsia" w:hAnsi="Times New Roman" w:cs="Times New Roman"/>
+          <w:b/>
+          <w:bCs/>
+          <w:sz w:val="36"/>
+          <w:szCs w:val="36"/>
+          <w:lang w:bidi="ar-SA"/>
+        </w:rPr>
+        <w:t>Sugunnasin</w:t>
+      </w:r>
+      <w:proofErr w:type="spellEnd"/>
     </w:p>
     <w:p>
       <w:pPr>
@@ -995,8 +1066,9 @@
           <w:szCs w:val="20"/>
           <w:lang w:val="en-GB"/>
         </w:rPr>
-        <w:t xml:space="preserve">*TP = Tanadol </w:t>
-      </w:r>
+        <w:t xml:space="preserve">*TP = </w:t>
+      </w:r>
+      <w:proofErr w:type="spellStart"/>
       <w:r>
         <w:rPr>
           <w:rFonts w:ascii="Times New Roman" w:hAnsi="Times New Roman" w:cs="Times New Roman"/>
@@ -1006,8 +1078,33 @@
           <w:szCs w:val="20"/>
           <w:lang w:val="en-GB"/>
         </w:rPr>
+        <w:t>Tanadol</w:t>
+      </w:r>
+      <w:proofErr w:type="spellEnd"/>
+      <w:r>
+        <w:rPr>
+          <w:rFonts w:ascii="Times New Roman" w:hAnsi="Times New Roman" w:cs="Times New Roman"/>
+          <w:b/>
+          <w:bCs/>
+          <w:sz w:val="20"/>
+          <w:szCs w:val="20"/>
+          <w:lang w:val="en-GB"/>
+        </w:rPr>
+        <w:t xml:space="preserve"> </w:t>
+      </w:r>
+      <w:proofErr w:type="spellStart"/>
+      <w:r>
+        <w:rPr>
+          <w:rFonts w:ascii="Times New Roman" w:hAnsi="Times New Roman" w:cs="Times New Roman"/>
+          <w:b/>
+          <w:bCs/>
+          <w:sz w:val="20"/>
+          <w:szCs w:val="20"/>
+          <w:lang w:val="en-GB"/>
+        </w:rPr>
         <w:t>Parn-ong</w:t>
       </w:r>
+      <w:proofErr w:type="spellEnd"/>
     </w:p>
     <w:p>
       <w:pPr>
@@ -1054,6 +1151,7 @@
         </w:rPr>
         <w:t xml:space="preserve"> = </w:t>
       </w:r>
+      <w:proofErr w:type="spellStart"/>
       <w:r>
         <w:rPr>
           <w:rFonts w:ascii="Times New Roman" w:hAnsi="Times New Roman" w:cs="Times New Roman"/>
@@ -1063,15 +1161,61 @@
           <w:szCs w:val="20"/>
           <w:lang w:val="en-GB"/>
         </w:rPr>
-        <w:t>Dr. Prompong Sugunnasin</w:t>
-      </w:r>
-    </w:p>
-    <w:p/>
-    <w:p/>
-    <w:p>
-      <w:bookmarkStart w:id="0" w:name="_GoBack"/>
-      <w:bookmarkEnd w:id="0"/>
-    </w:p>
+        <w:t>Dr.</w:t>
+      </w:r>
+      <w:proofErr w:type="spellEnd"/>
+      <w:r>
+        <w:rPr>
+          <w:rFonts w:ascii="Times New Roman" w:hAnsi="Times New Roman" w:cs="Times New Roman"/>
+          <w:b/>
+          <w:bCs/>
+          <w:sz w:val="20"/>
+          <w:szCs w:val="20"/>
+          <w:lang w:val="en-GB"/>
+        </w:rPr>
+        <w:t xml:space="preserve"> </w:t>
+      </w:r>
+      <w:proofErr w:type="spellStart"/>
+      <w:r>
+        <w:rPr>
+          <w:rFonts w:ascii="Times New Roman" w:hAnsi="Times New Roman" w:cs="Times New Roman"/>
+          <w:b/>
+          <w:bCs/>
+          <w:sz w:val="20"/>
+          <w:szCs w:val="20"/>
+          <w:lang w:val="en-GB"/>
+        </w:rPr>
+        <w:t>Prompong</w:t>
+      </w:r>
+      <w:proofErr w:type="spellEnd"/>
+      <w:r>
+        <w:rPr>
+          <w:rFonts w:ascii="Times New Roman" w:hAnsi="Times New Roman" w:cs="Times New Roman"/>
+          <w:b/>
+          <w:bCs/>
+          <w:sz w:val="20"/>
+          <w:szCs w:val="20"/>
+          <w:lang w:val="en-GB"/>
+        </w:rPr>
+        <w:t xml:space="preserve"> </w:t>
+      </w:r>
+      <w:proofErr w:type="spellStart"/>
+      <w:r>
+        <w:rPr>
+          <w:rFonts w:ascii="Times New Roman" w:hAnsi="Times New Roman" w:cs="Times New Roman"/>
+          <w:b/>
+          <w:bCs/>
+          <w:sz w:val="20"/>
+          <w:szCs w:val="20"/>
+          <w:lang w:val="en-GB"/>
+        </w:rPr>
+        <w:t>Sugunnasin</w:t>
+      </w:r>
+      <w:proofErr w:type="spellEnd"/>
+    </w:p>
+    <w:p/>
+    <w:p/>
+    <w:p/>
     <w:p/>
     <w:p/>
     <w:p/>
@@ -1255,7 +1399,17 @@
           <w:szCs w:val="24"/>
           <w:shd w:val="clear" w:color="auto" w:fill="FFFFFF"/>
         </w:rPr>
-        <w:t>divide up the works</w:t>
+        <w:t>divide</w:t>
+      </w:r>
+      <w:r>
+        <w:rPr>
+          <w:rFonts w:ascii="Times New Roman" w:hAnsi="Times New Roman" w:cs="Times New Roman"/>
+          <w:color w:val="000000"/>
+          <w:sz w:val="24"/>
+          <w:szCs w:val="24"/>
+          <w:shd w:val="clear" w:color="auto" w:fill="FFFFFF"/>
+        </w:rPr>
+        <w:t xml:space="preserve"> the works</w:t>
       </w:r>
       <w:r>
         <w:rPr>
@@ -1644,7 +1798,7 @@
           <w:szCs w:val="36"/>
         </w:rPr>
       </w:pPr>
-      <w:bookmarkStart w:id="1" w:name="_Toc418946028"/>
+      <w:bookmarkStart w:id="0" w:name="_Toc418946028"/>
       <w:r>
         <w:rPr>
           <w:rFonts w:ascii="Times New Roman" w:hAnsi="Times New Roman" w:cs="Times New Roman"/>
@@ -1679,7 +1833,7 @@
         </w:rPr>
         <w:t>Introduction and Background</w:t>
       </w:r>
-      <w:bookmarkEnd w:id="1"/>
+      <w:bookmarkEnd w:id="0"/>
     </w:p>
     <w:p>
       <w:pPr>
@@ -1705,11 +1859,27 @@
           <w:sz w:val="24"/>
           <w:szCs w:val="24"/>
         </w:rPr>
-        <w:t>Nowadays, the technicians have problem with monitoring and the division within the organization. As a result, the various work within the organization was slow and unbalance. When the technician cannot verify the operation of remaining repair, the technician will not know the details of the repair work to do. Which the technicians may check it over and over again.</w:t>
-      </w:r>
-      <w:r>
-        <w:rPr>
-          <w:rFonts w:ascii="Times New Roman" w:hAnsi="Times New Roman" w:cs="Times New Roman"/>
+        <w:t>Nowadays, the technicians</w:t>
+      </w:r>
+      <w:r>
+        <w:rPr>
+          <w:rFonts w:ascii="Times New Roman" w:hAnsi="Times New Roman" w:cs="Times New Roman"/>
+          <w:sz w:val="24"/>
+          <w:szCs w:val="24"/>
+        </w:rPr>
+        <w:t xml:space="preserve"> have problem with items are out of order </w:t>
+      </w:r>
+      <w:r>
+        <w:rPr>
+          <w:rFonts w:ascii="Times New Roman" w:hAnsi="Times New Roman" w:cs="Times New Roman"/>
+          <w:sz w:val="24"/>
+          <w:szCs w:val="24"/>
+        </w:rPr>
+        <w:t>within</w:t>
+      </w:r>
+      <w:r>
+        <w:rPr>
+          <w:rFonts w:ascii="Times New Roman" w:hAnsi="Times New Roman" w:hint="cs"/>
           <w:sz w:val="24"/>
           <w:szCs w:val="24"/>
           <w:cs/>
@@ -1718,11 +1888,92 @@
       </w:r>
       <w:r>
         <w:rPr>
-          <w:rFonts w:ascii="Times New Roman" w:hAnsi="Times New Roman" w:cs="Times New Roman"/>
-          <w:sz w:val="24"/>
-          <w:szCs w:val="24"/>
-        </w:rPr>
-        <w:t>These problems can affect in the organization management so much. Sometimes, each of the technicians gets unequal work which they get the same income. This event may cause conflicts within the organization.</w:t>
+          <w:rFonts w:ascii="Times New Roman" w:hAnsi="Times New Roman"/>
+          <w:sz w:val="24"/>
+          <w:szCs w:val="24"/>
+        </w:rPr>
+        <w:t>College of Arts, Media and Technologies</w:t>
+      </w:r>
+      <w:r>
+        <w:rPr>
+          <w:rFonts w:ascii="Times New Roman" w:hAnsi="Times New Roman" w:cs="Times New Roman"/>
+          <w:sz w:val="24"/>
+          <w:szCs w:val="24"/>
+        </w:rPr>
+        <w:t xml:space="preserve">. As a result, the various work within </w:t>
+      </w:r>
+      <w:r>
+        <w:rPr>
+          <w:rFonts w:ascii="Times New Roman" w:hAnsi="Times New Roman"/>
+          <w:sz w:val="24"/>
+          <w:szCs w:val="24"/>
+        </w:rPr>
+        <w:t>College of Arts, Media and Technologies</w:t>
+      </w:r>
+      <w:r>
+        <w:rPr>
+          <w:rFonts w:ascii="Times New Roman" w:hAnsi="Times New Roman" w:cs="Times New Roman"/>
+          <w:sz w:val="24"/>
+          <w:szCs w:val="24"/>
+        </w:rPr>
+        <w:t xml:space="preserve"> </w:t>
+      </w:r>
+      <w:r>
+        <w:rPr>
+          <w:rFonts w:ascii="Times New Roman" w:hAnsi="Times New Roman" w:cs="Times New Roman"/>
+          <w:sz w:val="24"/>
+          <w:szCs w:val="24"/>
+        </w:rPr>
+        <w:t>was slow and unbalance. When the technician cannot verify the operation of remaining repair, the technician will not know the details of the repair work to do. Which the technicians may check it over and over again.</w:t>
+      </w:r>
+      <w:r>
+        <w:rPr>
+          <w:rFonts w:ascii="Times New Roman" w:hAnsi="Times New Roman" w:cs="Times New Roman"/>
+          <w:sz w:val="24"/>
+          <w:szCs w:val="24"/>
+          <w:cs/>
+        </w:rPr>
+        <w:t xml:space="preserve"> </w:t>
+      </w:r>
+      <w:r>
+        <w:rPr>
+          <w:rFonts w:ascii="Times New Roman" w:hAnsi="Times New Roman" w:cs="Times New Roman"/>
+          <w:sz w:val="24"/>
+          <w:szCs w:val="24"/>
+        </w:rPr>
+        <w:t xml:space="preserve">These problems can affect in </w:t>
+      </w:r>
+      <w:r>
+        <w:rPr>
+          <w:rFonts w:ascii="Times New Roman" w:hAnsi="Times New Roman"/>
+          <w:sz w:val="24"/>
+          <w:szCs w:val="24"/>
+        </w:rPr>
+        <w:t>College of Arts, Media and Technologies</w:t>
+      </w:r>
+      <w:r>
+        <w:rPr>
+          <w:rFonts w:ascii="Times New Roman" w:hAnsi="Times New Roman" w:cs="Times New Roman"/>
+          <w:sz w:val="24"/>
+          <w:szCs w:val="24"/>
+        </w:rPr>
+        <w:t xml:space="preserve"> management so much. Sometimes, each of the technicians gets unequal work which they get the same income. This event may cause conflicts within </w:t>
+      </w:r>
+      <w:r>
+        <w:rPr>
+          <w:rFonts w:ascii="Times New Roman" w:hAnsi="Times New Roman"/>
+          <w:sz w:val="24"/>
+          <w:szCs w:val="24"/>
+        </w:rPr>
+        <w:t>College of Arts, Media and Technologies</w:t>
+      </w:r>
+      <w:r>
+        <w:rPr>
+          <w:rFonts w:ascii="Times New Roman" w:hAnsi="Times New Roman" w:cs="Times New Roman"/>
+          <w:sz w:val="24"/>
+          <w:szCs w:val="24"/>
+        </w:rPr>
+        <w:t>.</w:t>
       </w:r>
     </w:p>
     <w:p>
@@ -1730,11 +1981,12 @@
         <w:ind w:firstLine="720"/>
         <w:jc w:val="both"/>
         <w:rPr>
-          <w:rFonts w:ascii="Times New Roman" w:hAnsi="Times New Roman" w:cs="Times New Roman"/>
-          <w:sz w:val="24"/>
-          <w:szCs w:val="24"/>
-        </w:rPr>
-      </w:pPr>
+          <w:rFonts w:ascii="Times New Roman" w:hAnsi="Times New Roman"/>
+          <w:sz w:val="24"/>
+          <w:szCs w:val="24"/>
+        </w:rPr>
+      </w:pPr>
+      <w:bookmarkStart w:id="1" w:name="_GoBack"/>
       <w:r>
         <w:rPr>
           <w:rFonts w:ascii="Times New Roman" w:hAnsi="Times New Roman" w:cs="Times New Roman"/>
@@ -1749,7 +2001,15 @@
           <w:sz w:val="24"/>
           <w:szCs w:val="24"/>
         </w:rPr>
-        <w:t>divide up the work</w:t>
+        <w:t>divide</w:t>
+      </w:r>
+      <w:r>
+        <w:rPr>
+          <w:rFonts w:ascii="Times New Roman" w:hAnsi="Times New Roman" w:cs="Times New Roman"/>
+          <w:sz w:val="24"/>
+          <w:szCs w:val="24"/>
+        </w:rPr>
+        <w:t xml:space="preserve"> the work</w:t>
       </w:r>
       <w:r>
         <w:rPr>
@@ -1797,30 +2057,136 @@
       </w:r>
       <w:r>
         <w:rPr>
-          <w:rFonts w:ascii="Times New Roman" w:hAnsi="Times New Roman" w:cs="Times New Roman"/>
-          <w:sz w:val="24"/>
-          <w:szCs w:val="24"/>
-        </w:rPr>
-        <w:t>The organization has sought to find a way to prevent the exploitation of technicians within the organization. And look for the modern spare parts system for making it easier to check and distribute the product.</w:t>
-      </w:r>
-    </w:p>
+          <w:rFonts w:ascii="Times New Roman" w:hAnsi="Times New Roman"/>
+          <w:sz w:val="24"/>
+          <w:szCs w:val="24"/>
+        </w:rPr>
+        <w:t>College of Arts, Media and Technologies</w:t>
+      </w:r>
+      <w:r>
+        <w:rPr>
+          <w:rFonts w:ascii="Times New Roman" w:hAnsi="Times New Roman" w:cs="Times New Roman"/>
+          <w:sz w:val="24"/>
+          <w:szCs w:val="24"/>
+        </w:rPr>
+        <w:t xml:space="preserve"> </w:t>
+      </w:r>
+      <w:r>
+        <w:rPr>
+          <w:rFonts w:ascii="Times New Roman" w:hAnsi="Times New Roman" w:cs="Times New Roman"/>
+          <w:sz w:val="24"/>
+          <w:szCs w:val="24"/>
+        </w:rPr>
+        <w:t xml:space="preserve">has sought to find a way to prevent the exploitation of technicians within </w:t>
+      </w:r>
+      <w:r>
+        <w:rPr>
+          <w:rFonts w:ascii="Times New Roman" w:hAnsi="Times New Roman"/>
+          <w:sz w:val="24"/>
+          <w:szCs w:val="24"/>
+        </w:rPr>
+        <w:t>College of Arts, Media and Technologies</w:t>
+      </w:r>
+      <w:r>
+        <w:rPr>
+          <w:rFonts w:ascii="Times New Roman" w:hAnsi="Times New Roman" w:cs="Times New Roman"/>
+          <w:sz w:val="24"/>
+          <w:szCs w:val="24"/>
+        </w:rPr>
+        <w:t>. And look for the modern spare parts system for making it easier to check and distribute the product.</w:t>
+      </w:r>
+      <w:r>
+        <w:rPr>
+          <w:rFonts w:ascii="Times New Roman" w:hAnsi="Times New Roman" w:hint="cs"/>
+          <w:sz w:val="24"/>
+          <w:szCs w:val="24"/>
+          <w:cs/>
+        </w:rPr>
+        <w:t xml:space="preserve"> </w:t>
+      </w:r>
+      <w:r>
+        <w:rPr>
+          <w:rFonts w:ascii="Times New Roman" w:hAnsi="Times New Roman"/>
+          <w:sz w:val="24"/>
+          <w:szCs w:val="24"/>
+        </w:rPr>
+        <w:t xml:space="preserve">In addition, College of Arts, Media and Technologies need many the technicians because not enough for manage the repair works within the college which this project will help and support </w:t>
+      </w:r>
+      <w:r>
+        <w:rPr>
+          <w:rFonts w:ascii="Times New Roman" w:hAnsi="Times New Roman"/>
+          <w:sz w:val="24"/>
+          <w:szCs w:val="24"/>
+        </w:rPr>
+        <w:t>in this part.</w:t>
+      </w:r>
+    </w:p>
+    <w:bookmarkEnd w:id="1"/>
     <w:p>
       <w:pPr>
         <w:ind w:firstLine="720"/>
         <w:jc w:val="both"/>
         <w:rPr>
-          <w:rFonts w:ascii="Times New Roman" w:hAnsi="Times New Roman" w:cs="Times New Roman"/>
-          <w:sz w:val="24"/>
-          <w:szCs w:val="24"/>
-        </w:rPr>
-      </w:pPr>
-      <w:r>
-        <w:rPr>
-          <w:rFonts w:ascii="Times New Roman" w:hAnsi="Times New Roman" w:cs="Times New Roman"/>
-          <w:sz w:val="24"/>
-          <w:szCs w:val="24"/>
-        </w:rPr>
-        <w:t>So we decided to do this project up, this project is about repairing management within an organization. We have invented system for manage spare parts or the product that will use the repair. This system provides the user to check the progress of repair work accurately. To facilitate both the technician and the organization.</w:t>
+          <w:rFonts w:ascii="Times New Roman" w:hAnsi="Times New Roman" w:hint="cs"/>
+          <w:sz w:val="24"/>
+          <w:szCs w:val="24"/>
+        </w:rPr>
+      </w:pPr>
+      <w:r>
+        <w:rPr>
+          <w:rFonts w:ascii="Times New Roman" w:hAnsi="Times New Roman" w:cs="Times New Roman"/>
+          <w:sz w:val="24"/>
+          <w:szCs w:val="24"/>
+        </w:rPr>
+        <w:t xml:space="preserve">So we decided to do this project up, this project is about repairing management within </w:t>
+      </w:r>
+      <w:r>
+        <w:rPr>
+          <w:rFonts w:ascii="Times New Roman" w:hAnsi="Times New Roman"/>
+          <w:sz w:val="24"/>
+          <w:szCs w:val="24"/>
+        </w:rPr>
+        <w:t>College of Arts, Media and Technologies</w:t>
+      </w:r>
+      <w:r>
+        <w:rPr>
+          <w:rFonts w:ascii="Times New Roman" w:hAnsi="Times New Roman" w:cs="Times New Roman"/>
+          <w:sz w:val="24"/>
+          <w:szCs w:val="24"/>
+        </w:rPr>
+        <w:t xml:space="preserve">. We have invented </w:t>
+      </w:r>
+      <w:r>
+        <w:rPr>
+          <w:rFonts w:ascii="Times New Roman" w:hAnsi="Times New Roman" w:cs="Times New Roman"/>
+          <w:sz w:val="24"/>
+          <w:szCs w:val="24"/>
+        </w:rPr>
+        <w:t xml:space="preserve">the </w:t>
+      </w:r>
+      <w:r>
+        <w:rPr>
+          <w:rFonts w:ascii="Times New Roman" w:hAnsi="Times New Roman" w:cs="Times New Roman"/>
+          <w:sz w:val="24"/>
+          <w:szCs w:val="24"/>
+        </w:rPr>
+        <w:t xml:space="preserve">system for manage spare parts or the product that will use the repair. This system provides the user to check the progress of repair work accurately. To facilitate both the technician and </w:t>
+      </w:r>
+      <w:r>
+        <w:rPr>
+          <w:rFonts w:ascii="Times New Roman" w:hAnsi="Times New Roman"/>
+          <w:sz w:val="24"/>
+          <w:szCs w:val="24"/>
+        </w:rPr>
+        <w:t>College of Arts, Media and Technologies</w:t>
+      </w:r>
+      <w:r>
+        <w:rPr>
+          <w:rFonts w:ascii="Times New Roman" w:hAnsi="Times New Roman" w:cs="Times New Roman"/>
+          <w:sz w:val="24"/>
+          <w:szCs w:val="24"/>
+        </w:rPr>
+        <w:t>.</w:t>
       </w:r>
       <w:r>
         <w:rPr>
@@ -1836,10 +2202,34 @@
           <w:sz w:val="24"/>
           <w:szCs w:val="24"/>
         </w:rPr>
-        <w:t>This system will give a new experience to the user in repair management within an organization.</w:t>
-      </w:r>
-    </w:p>
-    <w:p/>
+        <w:t xml:space="preserve">This system will give a new experience to the user in repair management within </w:t>
+      </w:r>
+      <w:r>
+        <w:rPr>
+          <w:rFonts w:ascii="Times New Roman" w:hAnsi="Times New Roman"/>
+          <w:sz w:val="24"/>
+          <w:szCs w:val="24"/>
+        </w:rPr>
+        <w:t>College of Arts, Media and Technologies</w:t>
+      </w:r>
+      <w:r>
+        <w:rPr>
+          <w:rFonts w:ascii="Times New Roman" w:hAnsi="Times New Roman" w:cs="Times New Roman"/>
+          <w:sz w:val="24"/>
+          <w:szCs w:val="24"/>
+        </w:rPr>
+        <w:t>.</w:t>
+      </w:r>
+      <w:r>
+        <w:rPr>
+          <w:rFonts w:ascii="Times New Roman" w:hAnsi="Times New Roman" w:hint="cs"/>
+          <w:sz w:val="24"/>
+          <w:szCs w:val="24"/>
+          <w:cs/>
+        </w:rPr>
+        <w:t xml:space="preserve"> </w:t>
+      </w:r>
+    </w:p>
     <w:p/>
     <w:p/>
     <w:p/>
@@ -2133,7 +2523,7 @@
               <w:sz w:val="18"/>
               <w:szCs w:val="18"/>
             </w:rPr>
-            <w:t>2</w:t>
+            <w:t>4</w:t>
           </w:r>
           <w:r>
             <w:rPr>
@@ -2950,7 +3340,6 @@
   <w:style w:type="character" w:default="1" w:styleId="DefaultParagraphFont">
     <w:name w:val="Default Paragraph Font"/>
     <w:uiPriority w:val="1"/>
-    <w:semiHidden/>
     <w:unhideWhenUsed/>
   </w:style>
   <w:style w:type="table" w:default="1" w:styleId="TableNormal">
@@ -3372,7 +3761,7 @@
 </file>
 
 <file path=customXml/itemProps1.xml><?xml version="1.0" encoding="utf-8"?>
-<ds:datastoreItem xmlns:ds="http://schemas.openxmlformats.org/officeDocument/2006/customXml" ds:itemID="{80473318-D343-4956-87D6-28176F1CBCCD}">
+<ds:datastoreItem xmlns:ds="http://schemas.openxmlformats.org/officeDocument/2006/customXml" ds:itemID="{C7CD8F15-CAAE-479F-B40F-9DA5E4C8CCEB}">
   <ds:schemaRefs>
     <ds:schemaRef ds:uri="http://schemas.openxmlformats.org/officeDocument/2006/bibliography"/>
   </ds:schemaRefs>

</xml_diff>